<commit_message>
HS code doc updated
</commit_message>
<xml_diff>
--- a/6-18-2024/HS Code Validation Setup.docx
+++ b/6-18-2024/HS Code Validation Setup.docx
@@ -22,18 +22,7 @@
           <w:szCs w:val="28"/>
           <w:u w:val="single"/>
         </w:rPr>
-        <w:t xml:space="preserve">Task: </w:t>
-      </w:r>
-      <w:r>
-        <w:rPr>
-          <w:rFonts w:ascii="Segoe UI" w:hAnsi="Segoe UI" w:cs="Segoe UI"/>
-          <w:b/>
-          <w:bCs/>
-          <w:sz w:val="28"/>
-          <w:szCs w:val="28"/>
-          <w:u w:val="single"/>
-        </w:rPr>
-        <w:t>HS Code Validation Setup</w:t>
+        <w:t>Task: HS Code Validation Setup</w:t>
       </w:r>
     </w:p>
     <w:p>
@@ -2448,6 +2437,2038 @@
           <w:szCs w:val="20"/>
         </w:rPr>
       </w:pPr>
+    </w:p>
+    <w:p>
+      <w:r>
+        <w:br w:type="page"/>
+      </w:r>
+    </w:p>
+    <w:tbl>
+      <w:tblPr>
+        <w:tblStyle w:val="TableGrid"/>
+        <w:tblpPr w:leftFromText="180" w:rightFromText="180" w:vertAnchor="text" w:horzAnchor="margin" w:tblpY="636"/>
+        <w:tblW w:w="0" w:type="auto"/>
+        <w:tblLook w:val="04A0" w:firstRow="1" w:lastRow="0" w:firstColumn="1" w:lastColumn="0" w:noHBand="0" w:noVBand="1"/>
+      </w:tblPr>
+      <w:tblGrid>
+        <w:gridCol w:w="9576"/>
+      </w:tblGrid>
+      <w:tr>
+        <w:tc>
+          <w:tcPr>
+            <w:tcW w:w="9576" w:type="dxa"/>
+          </w:tcPr>
+          <w:p>
+            <w:pPr>
+              <w:autoSpaceDE w:val="0"/>
+              <w:autoSpaceDN w:val="0"/>
+              <w:adjustRightInd w:val="0"/>
+              <w:rPr>
+                <w:rFonts w:ascii="Consolas" w:hAnsi="Consolas" w:cs="Consolas"/>
+                <w:b/>
+                <w:bCs/>
+                <w:color w:val="000080"/>
+                <w:kern w:val="0"/>
+                <w:sz w:val="24"/>
+                <w:szCs w:val="24"/>
+                <w:highlight w:val="white"/>
+                <w:lang w:bidi="ne-NP"/>
+              </w:rPr>
+            </w:pPr>
+            <w:r>
+              <w:rPr>
+                <w:rFonts w:ascii="Consolas" w:hAnsi="Consolas" w:cs="Consolas"/>
+                <w:b/>
+                <w:bCs/>
+                <w:color w:val="000080"/>
+                <w:kern w:val="0"/>
+                <w:sz w:val="24"/>
+                <w:szCs w:val="24"/>
+                <w:highlight w:val="white"/>
+                <w:lang w:bidi="ne-NP"/>
+              </w:rPr>
+              <w:lastRenderedPageBreak/>
+              <w:t xml:space="preserve">HS Code Nep1 - </w:t>
+            </w:r>
+            <w:proofErr w:type="spellStart"/>
+            <w:proofErr w:type="gramStart"/>
+            <w:r>
+              <w:rPr>
+                <w:rFonts w:ascii="Consolas" w:hAnsi="Consolas" w:cs="Consolas"/>
+                <w:b/>
+                <w:bCs/>
+                <w:color w:val="000080"/>
+                <w:kern w:val="0"/>
+                <w:sz w:val="24"/>
+                <w:szCs w:val="24"/>
+                <w:highlight w:val="white"/>
+                <w:lang w:bidi="ne-NP"/>
+              </w:rPr>
+              <w:t>OnValidate</w:t>
+            </w:r>
+            <w:proofErr w:type="spellEnd"/>
+            <w:r>
+              <w:rPr>
+                <w:rFonts w:ascii="Consolas" w:hAnsi="Consolas" w:cs="Consolas"/>
+                <w:b/>
+                <w:bCs/>
+                <w:color w:val="000080"/>
+                <w:kern w:val="0"/>
+                <w:sz w:val="24"/>
+                <w:szCs w:val="24"/>
+                <w:highlight w:val="white"/>
+                <w:lang w:bidi="ne-NP"/>
+              </w:rPr>
+              <w:t>(</w:t>
+            </w:r>
+            <w:proofErr w:type="gramEnd"/>
+            <w:r>
+              <w:rPr>
+                <w:rFonts w:ascii="Consolas" w:hAnsi="Consolas" w:cs="Consolas"/>
+                <w:b/>
+                <w:bCs/>
+                <w:color w:val="000080"/>
+                <w:kern w:val="0"/>
+                <w:sz w:val="24"/>
+                <w:szCs w:val="24"/>
+                <w:highlight w:val="white"/>
+                <w:lang w:bidi="ne-NP"/>
+              </w:rPr>
+              <w:t>)</w:t>
+            </w:r>
+          </w:p>
+          <w:p>
+            <w:pPr>
+              <w:autoSpaceDE w:val="0"/>
+              <w:autoSpaceDN w:val="0"/>
+              <w:adjustRightInd w:val="0"/>
+              <w:rPr>
+                <w:rFonts w:ascii="Consolas" w:hAnsi="Consolas" w:cs="Consolas"/>
+                <w:b/>
+                <w:bCs/>
+                <w:color w:val="000080"/>
+                <w:kern w:val="0"/>
+                <w:sz w:val="24"/>
+                <w:szCs w:val="24"/>
+                <w:highlight w:val="white"/>
+                <w:lang w:bidi="ne-NP"/>
+              </w:rPr>
+            </w:pPr>
+            <w:proofErr w:type="spellStart"/>
+            <w:proofErr w:type="gramStart"/>
+            <w:r>
+              <w:rPr>
+                <w:rFonts w:ascii="Consolas" w:hAnsi="Consolas" w:cs="Consolas"/>
+                <w:b/>
+                <w:bCs/>
+                <w:color w:val="000080"/>
+                <w:kern w:val="0"/>
+                <w:sz w:val="24"/>
+                <w:szCs w:val="24"/>
+                <w:highlight w:val="white"/>
+                <w:lang w:bidi="ne-NP"/>
+              </w:rPr>
+              <w:t>CompanyInfo.GET</w:t>
+            </w:r>
+            <w:proofErr w:type="spellEnd"/>
+            <w:r>
+              <w:rPr>
+                <w:rFonts w:ascii="Consolas" w:hAnsi="Consolas" w:cs="Consolas"/>
+                <w:b/>
+                <w:bCs/>
+                <w:color w:val="000080"/>
+                <w:kern w:val="0"/>
+                <w:sz w:val="24"/>
+                <w:szCs w:val="24"/>
+                <w:highlight w:val="white"/>
+                <w:lang w:bidi="ne-NP"/>
+              </w:rPr>
+              <w:t>;</w:t>
+            </w:r>
+            <w:proofErr w:type="gramEnd"/>
+          </w:p>
+          <w:p>
+            <w:pPr>
+              <w:autoSpaceDE w:val="0"/>
+              <w:autoSpaceDN w:val="0"/>
+              <w:adjustRightInd w:val="0"/>
+              <w:rPr>
+                <w:rFonts w:ascii="Consolas" w:hAnsi="Consolas" w:cs="Consolas"/>
+                <w:b/>
+                <w:bCs/>
+                <w:color w:val="000080"/>
+                <w:kern w:val="0"/>
+                <w:sz w:val="24"/>
+                <w:szCs w:val="24"/>
+                <w:highlight w:val="white"/>
+                <w:lang w:bidi="ne-NP"/>
+              </w:rPr>
+            </w:pPr>
+            <w:proofErr w:type="gramStart"/>
+            <w:r>
+              <w:rPr>
+                <w:rFonts w:ascii="Consolas" w:hAnsi="Consolas" w:cs="Consolas"/>
+                <w:b/>
+                <w:bCs/>
+                <w:color w:val="000080"/>
+                <w:kern w:val="0"/>
+                <w:sz w:val="24"/>
+                <w:szCs w:val="24"/>
+                <w:highlight w:val="white"/>
+                <w:lang w:bidi="ne-NP"/>
+              </w:rPr>
+              <w:t>format :</w:t>
+            </w:r>
+            <w:proofErr w:type="gramEnd"/>
+            <w:r>
+              <w:rPr>
+                <w:rFonts w:ascii="Consolas" w:hAnsi="Consolas" w:cs="Consolas"/>
+                <w:b/>
+                <w:bCs/>
+                <w:color w:val="000080"/>
+                <w:kern w:val="0"/>
+                <w:sz w:val="24"/>
+                <w:szCs w:val="24"/>
+                <w:highlight w:val="white"/>
+                <w:lang w:bidi="ne-NP"/>
+              </w:rPr>
+              <w:t xml:space="preserve">= </w:t>
+            </w:r>
+            <w:proofErr w:type="spellStart"/>
+            <w:r>
+              <w:rPr>
+                <w:rFonts w:ascii="Consolas" w:hAnsi="Consolas" w:cs="Consolas"/>
+                <w:b/>
+                <w:bCs/>
+                <w:color w:val="000080"/>
+                <w:kern w:val="0"/>
+                <w:sz w:val="24"/>
+                <w:szCs w:val="24"/>
+                <w:highlight w:val="white"/>
+                <w:lang w:bidi="ne-NP"/>
+              </w:rPr>
+              <w:t>CompanyInfo</w:t>
+            </w:r>
+            <w:proofErr w:type="spellEnd"/>
+            <w:r>
+              <w:rPr>
+                <w:rFonts w:ascii="Consolas" w:hAnsi="Consolas" w:cs="Consolas"/>
+                <w:b/>
+                <w:bCs/>
+                <w:color w:val="000080"/>
+                <w:kern w:val="0"/>
+                <w:sz w:val="24"/>
+                <w:szCs w:val="24"/>
+                <w:highlight w:val="white"/>
+                <w:lang w:bidi="ne-NP"/>
+              </w:rPr>
+              <w:t>."HS Code Format Nep1";</w:t>
+            </w:r>
+          </w:p>
+          <w:p>
+            <w:pPr>
+              <w:autoSpaceDE w:val="0"/>
+              <w:autoSpaceDN w:val="0"/>
+              <w:adjustRightInd w:val="0"/>
+              <w:rPr>
+                <w:rFonts w:ascii="Consolas" w:hAnsi="Consolas" w:cs="Consolas"/>
+                <w:b/>
+                <w:bCs/>
+                <w:color w:val="000080"/>
+                <w:kern w:val="0"/>
+                <w:sz w:val="24"/>
+                <w:szCs w:val="24"/>
+                <w:highlight w:val="white"/>
+                <w:lang w:bidi="ne-NP"/>
+              </w:rPr>
+            </w:pPr>
+            <w:proofErr w:type="gramStart"/>
+            <w:r>
+              <w:rPr>
+                <w:rFonts w:ascii="Consolas" w:hAnsi="Consolas" w:cs="Consolas"/>
+                <w:b/>
+                <w:bCs/>
+                <w:color w:val="000080"/>
+                <w:kern w:val="0"/>
+                <w:sz w:val="24"/>
+                <w:szCs w:val="24"/>
+                <w:highlight w:val="white"/>
+                <w:lang w:bidi="ne-NP"/>
+              </w:rPr>
+              <w:t>check :</w:t>
+            </w:r>
+            <w:proofErr w:type="gramEnd"/>
+            <w:r>
+              <w:rPr>
+                <w:rFonts w:ascii="Consolas" w:hAnsi="Consolas" w:cs="Consolas"/>
+                <w:b/>
+                <w:bCs/>
+                <w:color w:val="000080"/>
+                <w:kern w:val="0"/>
+                <w:sz w:val="24"/>
+                <w:szCs w:val="24"/>
+                <w:highlight w:val="white"/>
+                <w:lang w:bidi="ne-NP"/>
+              </w:rPr>
+              <w:t>= Compare("HS Code Nep1", format);</w:t>
+            </w:r>
+          </w:p>
+          <w:p>
+            <w:pPr>
+              <w:autoSpaceDE w:val="0"/>
+              <w:autoSpaceDN w:val="0"/>
+              <w:adjustRightInd w:val="0"/>
+              <w:rPr>
+                <w:rFonts w:ascii="Consolas" w:hAnsi="Consolas" w:cs="Consolas"/>
+                <w:b/>
+                <w:bCs/>
+                <w:color w:val="000080"/>
+                <w:kern w:val="0"/>
+                <w:sz w:val="24"/>
+                <w:szCs w:val="24"/>
+                <w:highlight w:val="white"/>
+                <w:lang w:bidi="ne-NP"/>
+              </w:rPr>
+            </w:pPr>
+          </w:p>
+          <w:p>
+            <w:pPr>
+              <w:autoSpaceDE w:val="0"/>
+              <w:autoSpaceDN w:val="0"/>
+              <w:adjustRightInd w:val="0"/>
+              <w:rPr>
+                <w:rFonts w:ascii="Consolas" w:hAnsi="Consolas" w:cs="Consolas"/>
+                <w:b/>
+                <w:bCs/>
+                <w:color w:val="000080"/>
+                <w:kern w:val="0"/>
+                <w:sz w:val="24"/>
+                <w:szCs w:val="24"/>
+                <w:highlight w:val="white"/>
+                <w:lang w:bidi="ne-NP"/>
+              </w:rPr>
+            </w:pPr>
+            <w:r>
+              <w:rPr>
+                <w:rFonts w:ascii="Consolas" w:hAnsi="Consolas" w:cs="Consolas"/>
+                <w:b/>
+                <w:bCs/>
+                <w:color w:val="000080"/>
+                <w:kern w:val="0"/>
+                <w:sz w:val="24"/>
+                <w:szCs w:val="24"/>
+                <w:highlight w:val="white"/>
+                <w:lang w:bidi="ne-NP"/>
+              </w:rPr>
+              <w:t>IF NOT check THEN BEGIN</w:t>
+            </w:r>
+          </w:p>
+          <w:p>
+            <w:pPr>
+              <w:autoSpaceDE w:val="0"/>
+              <w:autoSpaceDN w:val="0"/>
+              <w:adjustRightInd w:val="0"/>
+              <w:rPr>
+                <w:rFonts w:ascii="Consolas" w:hAnsi="Consolas" w:cs="Consolas"/>
+                <w:b/>
+                <w:bCs/>
+                <w:color w:val="000080"/>
+                <w:kern w:val="0"/>
+                <w:sz w:val="24"/>
+                <w:szCs w:val="24"/>
+                <w:highlight w:val="white"/>
+                <w:lang w:bidi="ne-NP"/>
+              </w:rPr>
+            </w:pPr>
+            <w:r>
+              <w:rPr>
+                <w:rFonts w:ascii="Consolas" w:hAnsi="Consolas" w:cs="Consolas"/>
+                <w:b/>
+                <w:bCs/>
+                <w:color w:val="000080"/>
+                <w:kern w:val="0"/>
+                <w:sz w:val="24"/>
+                <w:szCs w:val="24"/>
+                <w:highlight w:val="white"/>
+                <w:lang w:bidi="ne-NP"/>
+              </w:rPr>
+              <w:t xml:space="preserve">  </w:t>
+            </w:r>
+            <w:proofErr w:type="gramStart"/>
+            <w:r>
+              <w:rPr>
+                <w:rFonts w:ascii="Consolas" w:hAnsi="Consolas" w:cs="Consolas"/>
+                <w:b/>
+                <w:bCs/>
+                <w:color w:val="000080"/>
+                <w:kern w:val="0"/>
+                <w:sz w:val="24"/>
+                <w:szCs w:val="24"/>
+                <w:highlight w:val="white"/>
+                <w:lang w:bidi="ne-NP"/>
+              </w:rPr>
+              <w:t>ERROR(</w:t>
+            </w:r>
+            <w:proofErr w:type="gramEnd"/>
+            <w:r>
+              <w:rPr>
+                <w:rFonts w:ascii="Consolas" w:hAnsi="Consolas" w:cs="Consolas"/>
+                <w:b/>
+                <w:bCs/>
+                <w:color w:val="000080"/>
+                <w:kern w:val="0"/>
+                <w:sz w:val="24"/>
+                <w:szCs w:val="24"/>
+                <w:highlight w:val="white"/>
+                <w:lang w:bidi="ne-NP"/>
+              </w:rPr>
+              <w:t>'The entered HS Code for item I-00003 is not in agreement with the format specified in your HS Code Format.');</w:t>
+            </w:r>
+          </w:p>
+          <w:p>
+            <w:pPr>
+              <w:autoSpaceDE w:val="0"/>
+              <w:autoSpaceDN w:val="0"/>
+              <w:adjustRightInd w:val="0"/>
+              <w:rPr>
+                <w:rFonts w:ascii="Consolas" w:hAnsi="Consolas" w:cs="Consolas"/>
+                <w:b/>
+                <w:bCs/>
+                <w:color w:val="000080"/>
+                <w:kern w:val="0"/>
+                <w:sz w:val="24"/>
+                <w:szCs w:val="24"/>
+                <w:highlight w:val="white"/>
+                <w:lang w:bidi="ne-NP"/>
+              </w:rPr>
+            </w:pPr>
+            <w:r>
+              <w:rPr>
+                <w:rFonts w:ascii="Consolas" w:hAnsi="Consolas" w:cs="Consolas"/>
+                <w:b/>
+                <w:bCs/>
+                <w:color w:val="000080"/>
+                <w:kern w:val="0"/>
+                <w:sz w:val="24"/>
+                <w:szCs w:val="24"/>
+                <w:highlight w:val="white"/>
+                <w:lang w:bidi="ne-NP"/>
+              </w:rPr>
+              <w:t xml:space="preserve">  </w:t>
+            </w:r>
+            <w:proofErr w:type="gramStart"/>
+            <w:r>
+              <w:rPr>
+                <w:rFonts w:ascii="Consolas" w:hAnsi="Consolas" w:cs="Consolas"/>
+                <w:b/>
+                <w:bCs/>
+                <w:color w:val="000080"/>
+                <w:kern w:val="0"/>
+                <w:sz w:val="24"/>
+                <w:szCs w:val="24"/>
+                <w:highlight w:val="white"/>
+                <w:lang w:bidi="ne-NP"/>
+              </w:rPr>
+              <w:t>END;</w:t>
+            </w:r>
+            <w:proofErr w:type="gramEnd"/>
+          </w:p>
+          <w:p>
+            <w:pPr>
+              <w:autoSpaceDE w:val="0"/>
+              <w:autoSpaceDN w:val="0"/>
+              <w:adjustRightInd w:val="0"/>
+              <w:rPr>
+                <w:rFonts w:ascii="Consolas" w:hAnsi="Consolas" w:cs="Consolas"/>
+                <w:b/>
+                <w:bCs/>
+                <w:color w:val="000080"/>
+                <w:kern w:val="0"/>
+                <w:sz w:val="24"/>
+                <w:szCs w:val="24"/>
+                <w:highlight w:val="white"/>
+                <w:lang w:bidi="ne-NP"/>
+              </w:rPr>
+            </w:pPr>
+            <w:r>
+              <w:rPr>
+                <w:rFonts w:ascii="Consolas" w:hAnsi="Consolas" w:cs="Consolas"/>
+                <w:b/>
+                <w:bCs/>
+                <w:color w:val="000080"/>
+                <w:kern w:val="0"/>
+                <w:sz w:val="24"/>
+                <w:szCs w:val="24"/>
+                <w:highlight w:val="white"/>
+                <w:lang w:bidi="ne-NP"/>
+              </w:rPr>
+              <w:t>"HS Code Nep1</w:t>
+            </w:r>
+            <w:proofErr w:type="gramStart"/>
+            <w:r>
+              <w:rPr>
+                <w:rFonts w:ascii="Consolas" w:hAnsi="Consolas" w:cs="Consolas"/>
+                <w:b/>
+                <w:bCs/>
+                <w:color w:val="000080"/>
+                <w:kern w:val="0"/>
+                <w:sz w:val="24"/>
+                <w:szCs w:val="24"/>
+                <w:highlight w:val="white"/>
+                <w:lang w:bidi="ne-NP"/>
+              </w:rPr>
+              <w:t>" :</w:t>
+            </w:r>
+            <w:proofErr w:type="gramEnd"/>
+            <w:r>
+              <w:rPr>
+                <w:rFonts w:ascii="Consolas" w:hAnsi="Consolas" w:cs="Consolas"/>
+                <w:b/>
+                <w:bCs/>
+                <w:color w:val="000080"/>
+                <w:kern w:val="0"/>
+                <w:sz w:val="24"/>
+                <w:szCs w:val="24"/>
+                <w:highlight w:val="white"/>
+                <w:lang w:bidi="ne-NP"/>
+              </w:rPr>
+              <w:t>= UPPERCASE</w:t>
+            </w:r>
+            <w:r>
+              <w:rPr>
+                <w:rFonts w:ascii="Consolas" w:hAnsi="Consolas" w:cs="Consolas"/>
+                <w:color w:val="000000"/>
+                <w:kern w:val="0"/>
+                <w:sz w:val="24"/>
+                <w:szCs w:val="24"/>
+                <w:highlight w:val="white"/>
+                <w:lang w:bidi="ne-NP"/>
+              </w:rPr>
+              <w:t>("HS Code Nep1");</w:t>
+            </w:r>
+            <w:r>
+              <w:rPr>
+                <w:rFonts w:ascii="Consolas" w:hAnsi="Consolas" w:cs="Consolas"/>
+                <w:color w:val="000000"/>
+                <w:kern w:val="0"/>
+                <w:sz w:val="24"/>
+                <w:szCs w:val="24"/>
+                <w:lang w:bidi="ne-NP"/>
+              </w:rPr>
+              <w:br/>
+            </w:r>
+            <w:r>
+              <w:rPr>
+                <w:rFonts w:ascii="Consolas" w:hAnsi="Consolas" w:cs="Consolas"/>
+                <w:color w:val="000000"/>
+                <w:kern w:val="0"/>
+                <w:sz w:val="24"/>
+                <w:szCs w:val="24"/>
+                <w:lang w:bidi="ne-NP"/>
+              </w:rPr>
+              <w:br/>
+            </w:r>
+            <w:r>
+              <w:rPr>
+                <w:rFonts w:ascii="Consolas" w:hAnsi="Consolas" w:cs="Consolas"/>
+                <w:b/>
+                <w:bCs/>
+                <w:color w:val="000080"/>
+                <w:kern w:val="0"/>
+                <w:sz w:val="24"/>
+                <w:szCs w:val="24"/>
+                <w:highlight w:val="white"/>
+                <w:lang w:bidi="ne-NP"/>
+              </w:rPr>
+              <w:t>Compare(</w:t>
+            </w:r>
+            <w:proofErr w:type="spellStart"/>
+            <w:r>
+              <w:rPr>
+                <w:rFonts w:ascii="Consolas" w:hAnsi="Consolas" w:cs="Consolas"/>
+                <w:b/>
+                <w:bCs/>
+                <w:color w:val="000080"/>
+                <w:kern w:val="0"/>
+                <w:sz w:val="24"/>
+                <w:szCs w:val="24"/>
+                <w:highlight w:val="white"/>
+                <w:lang w:bidi="ne-NP"/>
+              </w:rPr>
+              <w:t>HSCode</w:t>
+            </w:r>
+            <w:proofErr w:type="spellEnd"/>
+            <w:r>
+              <w:rPr>
+                <w:rFonts w:ascii="Consolas" w:hAnsi="Consolas" w:cs="Consolas"/>
+                <w:b/>
+                <w:bCs/>
+                <w:color w:val="000080"/>
+                <w:kern w:val="0"/>
+                <w:sz w:val="24"/>
+                <w:szCs w:val="24"/>
+                <w:highlight w:val="white"/>
+                <w:lang w:bidi="ne-NP"/>
+              </w:rPr>
+              <w:t xml:space="preserve"> : Text[20];Format : Text[20]) : Boolean</w:t>
+            </w:r>
+          </w:p>
+          <w:p>
+            <w:pPr>
+              <w:autoSpaceDE w:val="0"/>
+              <w:autoSpaceDN w:val="0"/>
+              <w:adjustRightInd w:val="0"/>
+              <w:rPr>
+                <w:rFonts w:ascii="Consolas" w:hAnsi="Consolas" w:cs="Consolas"/>
+                <w:b/>
+                <w:bCs/>
+                <w:color w:val="000080"/>
+                <w:kern w:val="0"/>
+                <w:sz w:val="24"/>
+                <w:szCs w:val="24"/>
+                <w:highlight w:val="white"/>
+                <w:lang w:bidi="ne-NP"/>
+              </w:rPr>
+            </w:pPr>
+          </w:p>
+          <w:p>
+            <w:pPr>
+              <w:autoSpaceDE w:val="0"/>
+              <w:autoSpaceDN w:val="0"/>
+              <w:adjustRightInd w:val="0"/>
+              <w:rPr>
+                <w:rFonts w:ascii="Consolas" w:hAnsi="Consolas" w:cs="Consolas"/>
+                <w:b/>
+                <w:bCs/>
+                <w:color w:val="000080"/>
+                <w:kern w:val="0"/>
+                <w:sz w:val="24"/>
+                <w:szCs w:val="24"/>
+                <w:highlight w:val="white"/>
+                <w:lang w:bidi="ne-NP"/>
+              </w:rPr>
+            </w:pPr>
+            <w:proofErr w:type="gramStart"/>
+            <w:r>
+              <w:rPr>
+                <w:rFonts w:ascii="Consolas" w:hAnsi="Consolas" w:cs="Consolas"/>
+                <w:b/>
+                <w:bCs/>
+                <w:color w:val="000080"/>
+                <w:kern w:val="0"/>
+                <w:sz w:val="24"/>
+                <w:szCs w:val="24"/>
+                <w:highlight w:val="white"/>
+                <w:lang w:bidi="ne-NP"/>
+              </w:rPr>
+              <w:t>Check :</w:t>
+            </w:r>
+            <w:proofErr w:type="gramEnd"/>
+            <w:r>
+              <w:rPr>
+                <w:rFonts w:ascii="Consolas" w:hAnsi="Consolas" w:cs="Consolas"/>
+                <w:b/>
+                <w:bCs/>
+                <w:color w:val="000080"/>
+                <w:kern w:val="0"/>
+                <w:sz w:val="24"/>
+                <w:szCs w:val="24"/>
+                <w:highlight w:val="white"/>
+                <w:lang w:bidi="ne-NP"/>
+              </w:rPr>
+              <w:t>= TRUE;</w:t>
+            </w:r>
+          </w:p>
+          <w:p>
+            <w:pPr>
+              <w:autoSpaceDE w:val="0"/>
+              <w:autoSpaceDN w:val="0"/>
+              <w:adjustRightInd w:val="0"/>
+              <w:rPr>
+                <w:rFonts w:ascii="Consolas" w:hAnsi="Consolas" w:cs="Consolas"/>
+                <w:b/>
+                <w:bCs/>
+                <w:color w:val="000080"/>
+                <w:kern w:val="0"/>
+                <w:sz w:val="24"/>
+                <w:szCs w:val="24"/>
+                <w:highlight w:val="white"/>
+                <w:lang w:bidi="ne-NP"/>
+              </w:rPr>
+            </w:pPr>
+            <w:r>
+              <w:rPr>
+                <w:rFonts w:ascii="Consolas" w:hAnsi="Consolas" w:cs="Consolas"/>
+                <w:b/>
+                <w:bCs/>
+                <w:color w:val="000080"/>
+                <w:kern w:val="0"/>
+                <w:sz w:val="24"/>
+                <w:szCs w:val="24"/>
+                <w:highlight w:val="white"/>
+                <w:lang w:bidi="ne-NP"/>
+              </w:rPr>
+              <w:t>IF STRLEN(</w:t>
+            </w:r>
+            <w:proofErr w:type="spellStart"/>
+            <w:r>
+              <w:rPr>
+                <w:rFonts w:ascii="Consolas" w:hAnsi="Consolas" w:cs="Consolas"/>
+                <w:b/>
+                <w:bCs/>
+                <w:color w:val="000080"/>
+                <w:kern w:val="0"/>
+                <w:sz w:val="24"/>
+                <w:szCs w:val="24"/>
+                <w:highlight w:val="white"/>
+                <w:lang w:bidi="ne-NP"/>
+              </w:rPr>
+              <w:t>HSCode</w:t>
+            </w:r>
+            <w:proofErr w:type="spellEnd"/>
+            <w:r>
+              <w:rPr>
+                <w:rFonts w:ascii="Consolas" w:hAnsi="Consolas" w:cs="Consolas"/>
+                <w:b/>
+                <w:bCs/>
+                <w:color w:val="000080"/>
+                <w:kern w:val="0"/>
+                <w:sz w:val="24"/>
+                <w:szCs w:val="24"/>
+                <w:highlight w:val="white"/>
+                <w:lang w:bidi="ne-NP"/>
+              </w:rPr>
+              <w:t>) = STRLEN(Format) THEN</w:t>
+            </w:r>
+          </w:p>
+          <w:p>
+            <w:pPr>
+              <w:autoSpaceDE w:val="0"/>
+              <w:autoSpaceDN w:val="0"/>
+              <w:adjustRightInd w:val="0"/>
+              <w:rPr>
+                <w:rFonts w:ascii="Consolas" w:hAnsi="Consolas" w:cs="Consolas"/>
+                <w:b/>
+                <w:bCs/>
+                <w:color w:val="000080"/>
+                <w:kern w:val="0"/>
+                <w:sz w:val="24"/>
+                <w:szCs w:val="24"/>
+                <w:highlight w:val="white"/>
+                <w:lang w:bidi="ne-NP"/>
+              </w:rPr>
+            </w:pPr>
+            <w:r>
+              <w:rPr>
+                <w:rFonts w:ascii="Consolas" w:hAnsi="Consolas" w:cs="Consolas"/>
+                <w:b/>
+                <w:bCs/>
+                <w:color w:val="000080"/>
+                <w:kern w:val="0"/>
+                <w:sz w:val="24"/>
+                <w:szCs w:val="24"/>
+                <w:highlight w:val="white"/>
+                <w:lang w:bidi="ne-NP"/>
+              </w:rPr>
+              <w:t xml:space="preserve">  FOR </w:t>
+            </w:r>
+            <w:proofErr w:type="gramStart"/>
+            <w:r>
+              <w:rPr>
+                <w:rFonts w:ascii="Consolas" w:hAnsi="Consolas" w:cs="Consolas"/>
+                <w:b/>
+                <w:bCs/>
+                <w:color w:val="000080"/>
+                <w:kern w:val="0"/>
+                <w:sz w:val="24"/>
+                <w:szCs w:val="24"/>
+                <w:highlight w:val="white"/>
+                <w:lang w:bidi="ne-NP"/>
+              </w:rPr>
+              <w:t>i:=</w:t>
+            </w:r>
+            <w:proofErr w:type="gramEnd"/>
+            <w:r>
+              <w:rPr>
+                <w:rFonts w:ascii="Consolas" w:hAnsi="Consolas" w:cs="Consolas"/>
+                <w:b/>
+                <w:bCs/>
+                <w:color w:val="000080"/>
+                <w:kern w:val="0"/>
+                <w:sz w:val="24"/>
+                <w:szCs w:val="24"/>
+                <w:highlight w:val="white"/>
+                <w:lang w:bidi="ne-NP"/>
+              </w:rPr>
+              <w:t>1 TO STRLEN(</w:t>
+            </w:r>
+            <w:proofErr w:type="spellStart"/>
+            <w:r>
+              <w:rPr>
+                <w:rFonts w:ascii="Consolas" w:hAnsi="Consolas" w:cs="Consolas"/>
+                <w:b/>
+                <w:bCs/>
+                <w:color w:val="000080"/>
+                <w:kern w:val="0"/>
+                <w:sz w:val="24"/>
+                <w:szCs w:val="24"/>
+                <w:highlight w:val="white"/>
+                <w:lang w:bidi="ne-NP"/>
+              </w:rPr>
+              <w:t>HSCode</w:t>
+            </w:r>
+            <w:proofErr w:type="spellEnd"/>
+            <w:r>
+              <w:rPr>
+                <w:rFonts w:ascii="Consolas" w:hAnsi="Consolas" w:cs="Consolas"/>
+                <w:b/>
+                <w:bCs/>
+                <w:color w:val="000080"/>
+                <w:kern w:val="0"/>
+                <w:sz w:val="24"/>
+                <w:szCs w:val="24"/>
+                <w:highlight w:val="white"/>
+                <w:lang w:bidi="ne-NP"/>
+              </w:rPr>
+              <w:t>) DO BEGIN</w:t>
+            </w:r>
+          </w:p>
+          <w:p>
+            <w:pPr>
+              <w:autoSpaceDE w:val="0"/>
+              <w:autoSpaceDN w:val="0"/>
+              <w:adjustRightInd w:val="0"/>
+              <w:rPr>
+                <w:rFonts w:ascii="Consolas" w:hAnsi="Consolas" w:cs="Consolas"/>
+                <w:b/>
+                <w:bCs/>
+                <w:color w:val="000080"/>
+                <w:kern w:val="0"/>
+                <w:sz w:val="24"/>
+                <w:szCs w:val="24"/>
+                <w:highlight w:val="white"/>
+                <w:lang w:bidi="ne-NP"/>
+              </w:rPr>
+            </w:pPr>
+            <w:r>
+              <w:rPr>
+                <w:rFonts w:ascii="Consolas" w:hAnsi="Consolas" w:cs="Consolas"/>
+                <w:b/>
+                <w:bCs/>
+                <w:color w:val="000080"/>
+                <w:kern w:val="0"/>
+                <w:sz w:val="24"/>
+                <w:szCs w:val="24"/>
+                <w:highlight w:val="white"/>
+                <w:lang w:bidi="ne-NP"/>
+              </w:rPr>
+              <w:t xml:space="preserve">    </w:t>
+            </w:r>
+            <w:proofErr w:type="gramStart"/>
+            <w:r>
+              <w:rPr>
+                <w:rFonts w:ascii="Consolas" w:hAnsi="Consolas" w:cs="Consolas"/>
+                <w:b/>
+                <w:bCs/>
+                <w:color w:val="000080"/>
+                <w:kern w:val="0"/>
+                <w:sz w:val="24"/>
+                <w:szCs w:val="24"/>
+                <w:highlight w:val="white"/>
+                <w:lang w:bidi="ne-NP"/>
+              </w:rPr>
+              <w:t>Cf :</w:t>
+            </w:r>
+            <w:proofErr w:type="gramEnd"/>
+            <w:r>
+              <w:rPr>
+                <w:rFonts w:ascii="Consolas" w:hAnsi="Consolas" w:cs="Consolas"/>
+                <w:b/>
+                <w:bCs/>
+                <w:color w:val="000080"/>
+                <w:kern w:val="0"/>
+                <w:sz w:val="24"/>
+                <w:szCs w:val="24"/>
+                <w:highlight w:val="white"/>
+                <w:lang w:bidi="ne-NP"/>
+              </w:rPr>
+              <w:t xml:space="preserve">= COPYSTR(Format, </w:t>
+            </w:r>
+            <w:proofErr w:type="spellStart"/>
+            <w:r>
+              <w:rPr>
+                <w:rFonts w:ascii="Consolas" w:hAnsi="Consolas" w:cs="Consolas"/>
+                <w:b/>
+                <w:bCs/>
+                <w:color w:val="000080"/>
+                <w:kern w:val="0"/>
+                <w:sz w:val="24"/>
+                <w:szCs w:val="24"/>
+                <w:highlight w:val="white"/>
+                <w:lang w:bidi="ne-NP"/>
+              </w:rPr>
+              <w:t>i</w:t>
+            </w:r>
+            <w:proofErr w:type="spellEnd"/>
+            <w:r>
+              <w:rPr>
+                <w:rFonts w:ascii="Consolas" w:hAnsi="Consolas" w:cs="Consolas"/>
+                <w:b/>
+                <w:bCs/>
+                <w:color w:val="000080"/>
+                <w:kern w:val="0"/>
+                <w:sz w:val="24"/>
+                <w:szCs w:val="24"/>
+                <w:highlight w:val="white"/>
+                <w:lang w:bidi="ne-NP"/>
+              </w:rPr>
+              <w:t>, 1);</w:t>
+            </w:r>
+          </w:p>
+          <w:p>
+            <w:pPr>
+              <w:autoSpaceDE w:val="0"/>
+              <w:autoSpaceDN w:val="0"/>
+              <w:adjustRightInd w:val="0"/>
+              <w:rPr>
+                <w:rFonts w:ascii="Consolas" w:hAnsi="Consolas" w:cs="Consolas"/>
+                <w:b/>
+                <w:bCs/>
+                <w:color w:val="000080"/>
+                <w:kern w:val="0"/>
+                <w:sz w:val="24"/>
+                <w:szCs w:val="24"/>
+                <w:highlight w:val="white"/>
+                <w:lang w:bidi="ne-NP"/>
+              </w:rPr>
+            </w:pPr>
+            <w:r>
+              <w:rPr>
+                <w:rFonts w:ascii="Consolas" w:hAnsi="Consolas" w:cs="Consolas"/>
+                <w:b/>
+                <w:bCs/>
+                <w:color w:val="000080"/>
+                <w:kern w:val="0"/>
+                <w:sz w:val="24"/>
+                <w:szCs w:val="24"/>
+                <w:highlight w:val="white"/>
+                <w:lang w:bidi="ne-NP"/>
+              </w:rPr>
+              <w:t xml:space="preserve">    </w:t>
+            </w:r>
+            <w:proofErr w:type="gramStart"/>
+            <w:r>
+              <w:rPr>
+                <w:rFonts w:ascii="Consolas" w:hAnsi="Consolas" w:cs="Consolas"/>
+                <w:b/>
+                <w:bCs/>
+                <w:color w:val="000080"/>
+                <w:kern w:val="0"/>
+                <w:sz w:val="24"/>
+                <w:szCs w:val="24"/>
+                <w:highlight w:val="white"/>
+                <w:lang w:bidi="ne-NP"/>
+              </w:rPr>
+              <w:t>Ce :</w:t>
+            </w:r>
+            <w:proofErr w:type="gramEnd"/>
+            <w:r>
+              <w:rPr>
+                <w:rFonts w:ascii="Consolas" w:hAnsi="Consolas" w:cs="Consolas"/>
+                <w:b/>
+                <w:bCs/>
+                <w:color w:val="000080"/>
+                <w:kern w:val="0"/>
+                <w:sz w:val="24"/>
+                <w:szCs w:val="24"/>
+                <w:highlight w:val="white"/>
+                <w:lang w:bidi="ne-NP"/>
+              </w:rPr>
+              <w:t>= COPYSTR(</w:t>
+            </w:r>
+            <w:proofErr w:type="spellStart"/>
+            <w:r>
+              <w:rPr>
+                <w:rFonts w:ascii="Consolas" w:hAnsi="Consolas" w:cs="Consolas"/>
+                <w:b/>
+                <w:bCs/>
+                <w:color w:val="000080"/>
+                <w:kern w:val="0"/>
+                <w:sz w:val="24"/>
+                <w:szCs w:val="24"/>
+                <w:highlight w:val="white"/>
+                <w:lang w:bidi="ne-NP"/>
+              </w:rPr>
+              <w:t>HSCode</w:t>
+            </w:r>
+            <w:proofErr w:type="spellEnd"/>
+            <w:r>
+              <w:rPr>
+                <w:rFonts w:ascii="Consolas" w:hAnsi="Consolas" w:cs="Consolas"/>
+                <w:b/>
+                <w:bCs/>
+                <w:color w:val="000080"/>
+                <w:kern w:val="0"/>
+                <w:sz w:val="24"/>
+                <w:szCs w:val="24"/>
+                <w:highlight w:val="white"/>
+                <w:lang w:bidi="ne-NP"/>
+              </w:rPr>
+              <w:t xml:space="preserve">, </w:t>
+            </w:r>
+            <w:proofErr w:type="spellStart"/>
+            <w:r>
+              <w:rPr>
+                <w:rFonts w:ascii="Consolas" w:hAnsi="Consolas" w:cs="Consolas"/>
+                <w:b/>
+                <w:bCs/>
+                <w:color w:val="000080"/>
+                <w:kern w:val="0"/>
+                <w:sz w:val="24"/>
+                <w:szCs w:val="24"/>
+                <w:highlight w:val="white"/>
+                <w:lang w:bidi="ne-NP"/>
+              </w:rPr>
+              <w:t>i</w:t>
+            </w:r>
+            <w:proofErr w:type="spellEnd"/>
+            <w:r>
+              <w:rPr>
+                <w:rFonts w:ascii="Consolas" w:hAnsi="Consolas" w:cs="Consolas"/>
+                <w:b/>
+                <w:bCs/>
+                <w:color w:val="000080"/>
+                <w:kern w:val="0"/>
+                <w:sz w:val="24"/>
+                <w:szCs w:val="24"/>
+                <w:highlight w:val="white"/>
+                <w:lang w:bidi="ne-NP"/>
+              </w:rPr>
+              <w:t>, 1);</w:t>
+            </w:r>
+          </w:p>
+          <w:p>
+            <w:pPr>
+              <w:autoSpaceDE w:val="0"/>
+              <w:autoSpaceDN w:val="0"/>
+              <w:adjustRightInd w:val="0"/>
+              <w:rPr>
+                <w:rFonts w:ascii="Consolas" w:hAnsi="Consolas" w:cs="Consolas"/>
+                <w:b/>
+                <w:bCs/>
+                <w:color w:val="000080"/>
+                <w:kern w:val="0"/>
+                <w:sz w:val="24"/>
+                <w:szCs w:val="24"/>
+                <w:highlight w:val="white"/>
+                <w:lang w:bidi="ne-NP"/>
+              </w:rPr>
+            </w:pPr>
+            <w:r>
+              <w:rPr>
+                <w:rFonts w:ascii="Consolas" w:hAnsi="Consolas" w:cs="Consolas"/>
+                <w:b/>
+                <w:bCs/>
+                <w:color w:val="000080"/>
+                <w:kern w:val="0"/>
+                <w:sz w:val="24"/>
+                <w:szCs w:val="24"/>
+                <w:highlight w:val="white"/>
+                <w:lang w:bidi="ne-NP"/>
+              </w:rPr>
+              <w:t xml:space="preserve">    CASE Cf OF </w:t>
+            </w:r>
+          </w:p>
+          <w:p>
+            <w:pPr>
+              <w:autoSpaceDE w:val="0"/>
+              <w:autoSpaceDN w:val="0"/>
+              <w:adjustRightInd w:val="0"/>
+              <w:rPr>
+                <w:rFonts w:ascii="Consolas" w:hAnsi="Consolas" w:cs="Consolas"/>
+                <w:b/>
+                <w:bCs/>
+                <w:color w:val="000080"/>
+                <w:kern w:val="0"/>
+                <w:sz w:val="24"/>
+                <w:szCs w:val="24"/>
+                <w:highlight w:val="white"/>
+                <w:lang w:bidi="ne-NP"/>
+              </w:rPr>
+            </w:pPr>
+            <w:r>
+              <w:rPr>
+                <w:rFonts w:ascii="Consolas" w:hAnsi="Consolas" w:cs="Consolas"/>
+                <w:b/>
+                <w:bCs/>
+                <w:color w:val="000080"/>
+                <w:kern w:val="0"/>
+                <w:sz w:val="24"/>
+                <w:szCs w:val="24"/>
+                <w:highlight w:val="white"/>
+                <w:lang w:bidi="ne-NP"/>
+              </w:rPr>
+              <w:t xml:space="preserve">      '#':</w:t>
+            </w:r>
+          </w:p>
+          <w:p>
+            <w:pPr>
+              <w:autoSpaceDE w:val="0"/>
+              <w:autoSpaceDN w:val="0"/>
+              <w:adjustRightInd w:val="0"/>
+              <w:rPr>
+                <w:rFonts w:ascii="Consolas" w:hAnsi="Consolas" w:cs="Consolas"/>
+                <w:b/>
+                <w:bCs/>
+                <w:color w:val="000080"/>
+                <w:kern w:val="0"/>
+                <w:sz w:val="24"/>
+                <w:szCs w:val="24"/>
+                <w:highlight w:val="white"/>
+                <w:lang w:bidi="ne-NP"/>
+              </w:rPr>
+            </w:pPr>
+            <w:r>
+              <w:rPr>
+                <w:rFonts w:ascii="Consolas" w:hAnsi="Consolas" w:cs="Consolas"/>
+                <w:b/>
+                <w:bCs/>
+                <w:color w:val="000080"/>
+                <w:kern w:val="0"/>
+                <w:sz w:val="24"/>
+                <w:szCs w:val="24"/>
+                <w:highlight w:val="white"/>
+                <w:lang w:bidi="ne-NP"/>
+              </w:rPr>
+              <w:t xml:space="preserve">        IF NOT ((Ce &gt;= '0') AND (Ce &lt;= '9')) THEN</w:t>
+            </w:r>
+          </w:p>
+          <w:p>
+            <w:pPr>
+              <w:autoSpaceDE w:val="0"/>
+              <w:autoSpaceDN w:val="0"/>
+              <w:adjustRightInd w:val="0"/>
+              <w:rPr>
+                <w:rFonts w:ascii="Consolas" w:hAnsi="Consolas" w:cs="Consolas"/>
+                <w:b/>
+                <w:bCs/>
+                <w:color w:val="000080"/>
+                <w:kern w:val="0"/>
+                <w:sz w:val="24"/>
+                <w:szCs w:val="24"/>
+                <w:highlight w:val="white"/>
+                <w:lang w:bidi="ne-NP"/>
+              </w:rPr>
+            </w:pPr>
+            <w:r>
+              <w:rPr>
+                <w:rFonts w:ascii="Consolas" w:hAnsi="Consolas" w:cs="Consolas"/>
+                <w:b/>
+                <w:bCs/>
+                <w:color w:val="000080"/>
+                <w:kern w:val="0"/>
+                <w:sz w:val="24"/>
+                <w:szCs w:val="24"/>
+                <w:highlight w:val="white"/>
+                <w:lang w:bidi="ne-NP"/>
+              </w:rPr>
+              <w:t xml:space="preserve">          </w:t>
+            </w:r>
+            <w:proofErr w:type="gramStart"/>
+            <w:r>
+              <w:rPr>
+                <w:rFonts w:ascii="Consolas" w:hAnsi="Consolas" w:cs="Consolas"/>
+                <w:b/>
+                <w:bCs/>
+                <w:color w:val="000080"/>
+                <w:kern w:val="0"/>
+                <w:sz w:val="24"/>
+                <w:szCs w:val="24"/>
+                <w:highlight w:val="white"/>
+                <w:lang w:bidi="ne-NP"/>
+              </w:rPr>
+              <w:t>Check :</w:t>
+            </w:r>
+            <w:proofErr w:type="gramEnd"/>
+            <w:r>
+              <w:rPr>
+                <w:rFonts w:ascii="Consolas" w:hAnsi="Consolas" w:cs="Consolas"/>
+                <w:b/>
+                <w:bCs/>
+                <w:color w:val="000080"/>
+                <w:kern w:val="0"/>
+                <w:sz w:val="24"/>
+                <w:szCs w:val="24"/>
+                <w:highlight w:val="white"/>
+                <w:lang w:bidi="ne-NP"/>
+              </w:rPr>
+              <w:t>= FALSE;</w:t>
+            </w:r>
+          </w:p>
+          <w:p>
+            <w:pPr>
+              <w:autoSpaceDE w:val="0"/>
+              <w:autoSpaceDN w:val="0"/>
+              <w:adjustRightInd w:val="0"/>
+              <w:rPr>
+                <w:rFonts w:ascii="Consolas" w:hAnsi="Consolas" w:cs="Consolas"/>
+                <w:b/>
+                <w:bCs/>
+                <w:color w:val="000080"/>
+                <w:kern w:val="0"/>
+                <w:sz w:val="24"/>
+                <w:szCs w:val="24"/>
+                <w:highlight w:val="white"/>
+                <w:lang w:bidi="ne-NP"/>
+              </w:rPr>
+            </w:pPr>
+            <w:r>
+              <w:rPr>
+                <w:rFonts w:ascii="Consolas" w:hAnsi="Consolas" w:cs="Consolas"/>
+                <w:b/>
+                <w:bCs/>
+                <w:color w:val="000080"/>
+                <w:kern w:val="0"/>
+                <w:sz w:val="24"/>
+                <w:szCs w:val="24"/>
+                <w:highlight w:val="white"/>
+                <w:lang w:bidi="ne-NP"/>
+              </w:rPr>
+              <w:t xml:space="preserve">      '@':</w:t>
+            </w:r>
+          </w:p>
+          <w:p>
+            <w:pPr>
+              <w:autoSpaceDE w:val="0"/>
+              <w:autoSpaceDN w:val="0"/>
+              <w:adjustRightInd w:val="0"/>
+              <w:rPr>
+                <w:rFonts w:ascii="Consolas" w:hAnsi="Consolas" w:cs="Consolas"/>
+                <w:color w:val="000000"/>
+                <w:kern w:val="0"/>
+                <w:sz w:val="24"/>
+                <w:szCs w:val="24"/>
+                <w:highlight w:val="white"/>
+                <w:lang w:bidi="ne-NP"/>
+              </w:rPr>
+            </w:pPr>
+            <w:r>
+              <w:rPr>
+                <w:rFonts w:ascii="Consolas" w:hAnsi="Consolas" w:cs="Consolas"/>
+                <w:b/>
+                <w:bCs/>
+                <w:color w:val="000080"/>
+                <w:kern w:val="0"/>
+                <w:sz w:val="24"/>
+                <w:szCs w:val="24"/>
+                <w:highlight w:val="white"/>
+                <w:lang w:bidi="ne-NP"/>
+              </w:rPr>
+              <w:t xml:space="preserve">        IF </w:t>
+            </w:r>
+            <w:proofErr w:type="gramStart"/>
+            <w:r>
+              <w:rPr>
+                <w:rFonts w:ascii="Consolas" w:hAnsi="Consolas" w:cs="Consolas"/>
+                <w:b/>
+                <w:bCs/>
+                <w:color w:val="000080"/>
+                <w:kern w:val="0"/>
+                <w:sz w:val="24"/>
+                <w:szCs w:val="24"/>
+                <w:highlight w:val="white"/>
+                <w:lang w:bidi="ne-NP"/>
+              </w:rPr>
+              <w:t>STRPOS(</w:t>
+            </w:r>
+            <w:proofErr w:type="gramEnd"/>
+            <w:r>
+              <w:rPr>
+                <w:rFonts w:ascii="Consolas" w:hAnsi="Consolas" w:cs="Consolas"/>
+                <w:b/>
+                <w:bCs/>
+                <w:color w:val="000080"/>
+                <w:kern w:val="0"/>
+                <w:sz w:val="24"/>
+                <w:szCs w:val="24"/>
+                <w:highlight w:val="white"/>
+                <w:lang w:bidi="ne-NP"/>
+              </w:rPr>
+              <w:t>Text005, UPPERCASE</w:t>
+            </w:r>
+            <w:r>
+              <w:rPr>
+                <w:rFonts w:ascii="Consolas" w:hAnsi="Consolas" w:cs="Consolas"/>
+                <w:color w:val="000000"/>
+                <w:kern w:val="0"/>
+                <w:sz w:val="24"/>
+                <w:szCs w:val="24"/>
+                <w:highlight w:val="white"/>
+                <w:lang w:bidi="ne-NP"/>
+              </w:rPr>
+              <w:t xml:space="preserve">(Ce)) </w:t>
+            </w:r>
+            <w:r>
+              <w:rPr>
+                <w:rFonts w:ascii="Consolas" w:hAnsi="Consolas" w:cs="Consolas"/>
+                <w:color w:val="0000FF"/>
+                <w:kern w:val="0"/>
+                <w:sz w:val="24"/>
+                <w:szCs w:val="24"/>
+                <w:highlight w:val="white"/>
+                <w:lang w:bidi="ne-NP"/>
+              </w:rPr>
+              <w:t>=</w:t>
+            </w:r>
+            <w:r>
+              <w:rPr>
+                <w:rFonts w:ascii="Consolas" w:hAnsi="Consolas" w:cs="Consolas"/>
+                <w:color w:val="000000"/>
+                <w:kern w:val="0"/>
+                <w:sz w:val="24"/>
+                <w:szCs w:val="24"/>
+                <w:highlight w:val="white"/>
+                <w:lang w:bidi="ne-NP"/>
+              </w:rPr>
+              <w:t xml:space="preserve"> </w:t>
+            </w:r>
+            <w:r>
+              <w:rPr>
+                <w:rFonts w:ascii="Consolas" w:hAnsi="Consolas" w:cs="Consolas"/>
+                <w:color w:val="FF00FF"/>
+                <w:kern w:val="0"/>
+                <w:sz w:val="24"/>
+                <w:szCs w:val="24"/>
+                <w:highlight w:val="white"/>
+                <w:lang w:bidi="ne-NP"/>
+              </w:rPr>
+              <w:t>0</w:t>
+            </w:r>
+            <w:r>
+              <w:rPr>
+                <w:rFonts w:ascii="Consolas" w:hAnsi="Consolas" w:cs="Consolas"/>
+                <w:color w:val="000000"/>
+                <w:kern w:val="0"/>
+                <w:sz w:val="24"/>
+                <w:szCs w:val="24"/>
+                <w:highlight w:val="white"/>
+                <w:lang w:bidi="ne-NP"/>
+              </w:rPr>
+              <w:t xml:space="preserve"> </w:t>
+            </w:r>
+            <w:r>
+              <w:rPr>
+                <w:rFonts w:ascii="Consolas" w:hAnsi="Consolas" w:cs="Consolas"/>
+                <w:color w:val="0000FF"/>
+                <w:kern w:val="0"/>
+                <w:sz w:val="24"/>
+                <w:szCs w:val="24"/>
+                <w:highlight w:val="white"/>
+                <w:lang w:bidi="ne-NP"/>
+              </w:rPr>
+              <w:t>THEN</w:t>
+            </w:r>
+          </w:p>
+          <w:p>
+            <w:pPr>
+              <w:autoSpaceDE w:val="0"/>
+              <w:autoSpaceDN w:val="0"/>
+              <w:adjustRightInd w:val="0"/>
+              <w:rPr>
+                <w:rFonts w:ascii="Consolas" w:hAnsi="Consolas" w:cs="Consolas"/>
+                <w:color w:val="000000"/>
+                <w:kern w:val="0"/>
+                <w:sz w:val="24"/>
+                <w:szCs w:val="24"/>
+                <w:highlight w:val="white"/>
+                <w:lang w:bidi="ne-NP"/>
+              </w:rPr>
+            </w:pPr>
+            <w:r>
+              <w:rPr>
+                <w:rFonts w:ascii="Consolas" w:hAnsi="Consolas" w:cs="Consolas"/>
+                <w:color w:val="000000"/>
+                <w:kern w:val="0"/>
+                <w:sz w:val="24"/>
+                <w:szCs w:val="24"/>
+                <w:highlight w:val="white"/>
+                <w:lang w:bidi="ne-NP"/>
+              </w:rPr>
+              <w:t xml:space="preserve">          </w:t>
+            </w:r>
+            <w:proofErr w:type="gramStart"/>
+            <w:r>
+              <w:rPr>
+                <w:rFonts w:ascii="Consolas" w:hAnsi="Consolas" w:cs="Consolas"/>
+                <w:color w:val="000000"/>
+                <w:kern w:val="0"/>
+                <w:sz w:val="24"/>
+                <w:szCs w:val="24"/>
+                <w:highlight w:val="white"/>
+                <w:lang w:bidi="ne-NP"/>
+              </w:rPr>
+              <w:t xml:space="preserve">Check </w:t>
+            </w:r>
+            <w:r>
+              <w:rPr>
+                <w:rFonts w:ascii="Consolas" w:hAnsi="Consolas" w:cs="Consolas"/>
+                <w:color w:val="0000FF"/>
+                <w:kern w:val="0"/>
+                <w:sz w:val="24"/>
+                <w:szCs w:val="24"/>
+                <w:highlight w:val="white"/>
+                <w:lang w:bidi="ne-NP"/>
+              </w:rPr>
+              <w:t>:</w:t>
+            </w:r>
+            <w:proofErr w:type="gramEnd"/>
+            <w:r>
+              <w:rPr>
+                <w:rFonts w:ascii="Consolas" w:hAnsi="Consolas" w:cs="Consolas"/>
+                <w:color w:val="0000FF"/>
+                <w:kern w:val="0"/>
+                <w:sz w:val="24"/>
+                <w:szCs w:val="24"/>
+                <w:highlight w:val="white"/>
+                <w:lang w:bidi="ne-NP"/>
+              </w:rPr>
+              <w:t>=</w:t>
+            </w:r>
+            <w:r>
+              <w:rPr>
+                <w:rFonts w:ascii="Consolas" w:hAnsi="Consolas" w:cs="Consolas"/>
+                <w:color w:val="000000"/>
+                <w:kern w:val="0"/>
+                <w:sz w:val="24"/>
+                <w:szCs w:val="24"/>
+                <w:highlight w:val="white"/>
+                <w:lang w:bidi="ne-NP"/>
+              </w:rPr>
+              <w:t xml:space="preserve"> </w:t>
+            </w:r>
+            <w:r>
+              <w:rPr>
+                <w:rFonts w:ascii="Consolas" w:hAnsi="Consolas" w:cs="Consolas"/>
+                <w:color w:val="0000FF"/>
+                <w:kern w:val="0"/>
+                <w:sz w:val="24"/>
+                <w:szCs w:val="24"/>
+                <w:highlight w:val="white"/>
+                <w:lang w:bidi="ne-NP"/>
+              </w:rPr>
+              <w:t>FALSE</w:t>
+            </w:r>
+            <w:r>
+              <w:rPr>
+                <w:rFonts w:ascii="Consolas" w:hAnsi="Consolas" w:cs="Consolas"/>
+                <w:color w:val="000000"/>
+                <w:kern w:val="0"/>
+                <w:sz w:val="24"/>
+                <w:szCs w:val="24"/>
+                <w:highlight w:val="white"/>
+                <w:lang w:bidi="ne-NP"/>
+              </w:rPr>
+              <w:t>;</w:t>
+            </w:r>
+          </w:p>
+          <w:p>
+            <w:pPr>
+              <w:autoSpaceDE w:val="0"/>
+              <w:autoSpaceDN w:val="0"/>
+              <w:adjustRightInd w:val="0"/>
+              <w:rPr>
+                <w:rFonts w:ascii="Consolas" w:hAnsi="Consolas" w:cs="Consolas"/>
+                <w:color w:val="000000"/>
+                <w:kern w:val="0"/>
+                <w:sz w:val="24"/>
+                <w:szCs w:val="24"/>
+                <w:highlight w:val="white"/>
+                <w:lang w:bidi="ne-NP"/>
+              </w:rPr>
+            </w:pPr>
+            <w:r>
+              <w:rPr>
+                <w:rFonts w:ascii="Consolas" w:hAnsi="Consolas" w:cs="Consolas"/>
+                <w:color w:val="000000"/>
+                <w:kern w:val="0"/>
+                <w:sz w:val="24"/>
+                <w:szCs w:val="24"/>
+                <w:highlight w:val="white"/>
+                <w:lang w:bidi="ne-NP"/>
+              </w:rPr>
+              <w:t xml:space="preserve">      </w:t>
+            </w:r>
+            <w:r>
+              <w:rPr>
+                <w:rFonts w:ascii="Consolas" w:hAnsi="Consolas" w:cs="Consolas"/>
+                <w:color w:val="0000FF"/>
+                <w:kern w:val="0"/>
+                <w:sz w:val="24"/>
+                <w:szCs w:val="24"/>
+                <w:highlight w:val="white"/>
+                <w:lang w:bidi="ne-NP"/>
+              </w:rPr>
+              <w:t>ELSE</w:t>
+            </w:r>
+          </w:p>
+          <w:p>
+            <w:pPr>
+              <w:autoSpaceDE w:val="0"/>
+              <w:autoSpaceDN w:val="0"/>
+              <w:adjustRightInd w:val="0"/>
+              <w:rPr>
+                <w:rFonts w:ascii="Consolas" w:hAnsi="Consolas" w:cs="Consolas"/>
+                <w:color w:val="000000"/>
+                <w:kern w:val="0"/>
+                <w:sz w:val="24"/>
+                <w:szCs w:val="24"/>
+                <w:highlight w:val="white"/>
+                <w:lang w:bidi="ne-NP"/>
+              </w:rPr>
+            </w:pPr>
+            <w:r>
+              <w:rPr>
+                <w:rFonts w:ascii="Consolas" w:hAnsi="Consolas" w:cs="Consolas"/>
+                <w:color w:val="000000"/>
+                <w:kern w:val="0"/>
+                <w:sz w:val="24"/>
+                <w:szCs w:val="24"/>
+                <w:highlight w:val="white"/>
+                <w:lang w:bidi="ne-NP"/>
+              </w:rPr>
+              <w:t xml:space="preserve">        </w:t>
+            </w:r>
+            <w:r>
+              <w:rPr>
+                <w:rFonts w:ascii="Consolas" w:hAnsi="Consolas" w:cs="Consolas"/>
+                <w:color w:val="0000FF"/>
+                <w:kern w:val="0"/>
+                <w:sz w:val="24"/>
+                <w:szCs w:val="24"/>
+                <w:highlight w:val="white"/>
+                <w:lang w:bidi="ne-NP"/>
+              </w:rPr>
+              <w:t>IF</w:t>
+            </w:r>
+            <w:r>
+              <w:rPr>
+                <w:rFonts w:ascii="Consolas" w:hAnsi="Consolas" w:cs="Consolas"/>
+                <w:color w:val="000000"/>
+                <w:kern w:val="0"/>
+                <w:sz w:val="24"/>
+                <w:szCs w:val="24"/>
+                <w:highlight w:val="white"/>
+                <w:lang w:bidi="ne-NP"/>
+              </w:rPr>
+              <w:t xml:space="preserve"> </w:t>
+            </w:r>
+            <w:r>
+              <w:rPr>
+                <w:rFonts w:ascii="Consolas" w:hAnsi="Consolas" w:cs="Consolas"/>
+                <w:color w:val="0000FF"/>
+                <w:kern w:val="0"/>
+                <w:sz w:val="24"/>
+                <w:szCs w:val="24"/>
+                <w:highlight w:val="white"/>
+                <w:lang w:bidi="ne-NP"/>
+              </w:rPr>
+              <w:t>NOT</w:t>
+            </w:r>
+            <w:r>
+              <w:rPr>
+                <w:rFonts w:ascii="Consolas" w:hAnsi="Consolas" w:cs="Consolas"/>
+                <w:color w:val="000000"/>
+                <w:kern w:val="0"/>
+                <w:sz w:val="24"/>
+                <w:szCs w:val="24"/>
+                <w:highlight w:val="white"/>
+                <w:lang w:bidi="ne-NP"/>
+              </w:rPr>
+              <w:t xml:space="preserve"> ((Cf </w:t>
+            </w:r>
+            <w:r>
+              <w:rPr>
+                <w:rFonts w:ascii="Consolas" w:hAnsi="Consolas" w:cs="Consolas"/>
+                <w:color w:val="0000FF"/>
+                <w:kern w:val="0"/>
+                <w:sz w:val="24"/>
+                <w:szCs w:val="24"/>
+                <w:highlight w:val="white"/>
+                <w:lang w:bidi="ne-NP"/>
+              </w:rPr>
+              <w:t>=</w:t>
+            </w:r>
+            <w:r>
+              <w:rPr>
+                <w:rFonts w:ascii="Consolas" w:hAnsi="Consolas" w:cs="Consolas"/>
+                <w:color w:val="000000"/>
+                <w:kern w:val="0"/>
+                <w:sz w:val="24"/>
+                <w:szCs w:val="24"/>
+                <w:highlight w:val="white"/>
+                <w:lang w:bidi="ne-NP"/>
+              </w:rPr>
+              <w:t xml:space="preserve"> Ce) </w:t>
+            </w:r>
+            <w:r>
+              <w:rPr>
+                <w:rFonts w:ascii="Consolas" w:hAnsi="Consolas" w:cs="Consolas"/>
+                <w:color w:val="0000FF"/>
+                <w:kern w:val="0"/>
+                <w:sz w:val="24"/>
+                <w:szCs w:val="24"/>
+                <w:highlight w:val="white"/>
+                <w:lang w:bidi="ne-NP"/>
+              </w:rPr>
+              <w:t>OR</w:t>
+            </w:r>
+            <w:r>
+              <w:rPr>
+                <w:rFonts w:ascii="Consolas" w:hAnsi="Consolas" w:cs="Consolas"/>
+                <w:color w:val="000000"/>
+                <w:kern w:val="0"/>
+                <w:sz w:val="24"/>
+                <w:szCs w:val="24"/>
+                <w:highlight w:val="white"/>
+                <w:lang w:bidi="ne-NP"/>
+              </w:rPr>
+              <w:t xml:space="preserve"> (Cf</w:t>
+            </w:r>
+            <w:r>
+              <w:rPr>
+                <w:rFonts w:ascii="Consolas" w:hAnsi="Consolas" w:cs="Consolas"/>
+                <w:color w:val="0000FF"/>
+                <w:kern w:val="0"/>
+                <w:sz w:val="24"/>
+                <w:szCs w:val="24"/>
+                <w:highlight w:val="white"/>
+                <w:lang w:bidi="ne-NP"/>
+              </w:rPr>
+              <w:t>=</w:t>
+            </w:r>
+            <w:r>
+              <w:rPr>
+                <w:rFonts w:ascii="Consolas" w:hAnsi="Consolas" w:cs="Consolas"/>
+                <w:color w:val="A31515"/>
+                <w:kern w:val="0"/>
+                <w:sz w:val="24"/>
+                <w:szCs w:val="24"/>
+                <w:highlight w:val="white"/>
+                <w:lang w:bidi="ne-NP"/>
+              </w:rPr>
+              <w:t>'?'</w:t>
+            </w:r>
+            <w:r>
+              <w:rPr>
+                <w:rFonts w:ascii="Consolas" w:hAnsi="Consolas" w:cs="Consolas"/>
+                <w:color w:val="000000"/>
+                <w:kern w:val="0"/>
+                <w:sz w:val="24"/>
+                <w:szCs w:val="24"/>
+                <w:highlight w:val="white"/>
+                <w:lang w:bidi="ne-NP"/>
+              </w:rPr>
+              <w:t xml:space="preserve">)) </w:t>
+            </w:r>
+            <w:r>
+              <w:rPr>
+                <w:rFonts w:ascii="Consolas" w:hAnsi="Consolas" w:cs="Consolas"/>
+                <w:color w:val="0000FF"/>
+                <w:kern w:val="0"/>
+                <w:sz w:val="24"/>
+                <w:szCs w:val="24"/>
+                <w:highlight w:val="white"/>
+                <w:lang w:bidi="ne-NP"/>
+              </w:rPr>
+              <w:t>THEN</w:t>
+            </w:r>
+          </w:p>
+          <w:p>
+            <w:pPr>
+              <w:autoSpaceDE w:val="0"/>
+              <w:autoSpaceDN w:val="0"/>
+              <w:adjustRightInd w:val="0"/>
+              <w:rPr>
+                <w:rFonts w:ascii="Consolas" w:hAnsi="Consolas" w:cs="Consolas"/>
+                <w:color w:val="000000"/>
+                <w:kern w:val="0"/>
+                <w:sz w:val="24"/>
+                <w:szCs w:val="24"/>
+                <w:highlight w:val="white"/>
+                <w:lang w:bidi="ne-NP"/>
+              </w:rPr>
+            </w:pPr>
+            <w:r>
+              <w:rPr>
+                <w:rFonts w:ascii="Consolas" w:hAnsi="Consolas" w:cs="Consolas"/>
+                <w:color w:val="000000"/>
+                <w:kern w:val="0"/>
+                <w:sz w:val="24"/>
+                <w:szCs w:val="24"/>
+                <w:highlight w:val="white"/>
+                <w:lang w:bidi="ne-NP"/>
+              </w:rPr>
+              <w:t xml:space="preserve">          </w:t>
+            </w:r>
+            <w:proofErr w:type="gramStart"/>
+            <w:r>
+              <w:rPr>
+                <w:rFonts w:ascii="Consolas" w:hAnsi="Consolas" w:cs="Consolas"/>
+                <w:color w:val="000000"/>
+                <w:kern w:val="0"/>
+                <w:sz w:val="24"/>
+                <w:szCs w:val="24"/>
+                <w:highlight w:val="white"/>
+                <w:lang w:bidi="ne-NP"/>
+              </w:rPr>
+              <w:t xml:space="preserve">Check </w:t>
+            </w:r>
+            <w:r>
+              <w:rPr>
+                <w:rFonts w:ascii="Consolas" w:hAnsi="Consolas" w:cs="Consolas"/>
+                <w:color w:val="0000FF"/>
+                <w:kern w:val="0"/>
+                <w:sz w:val="24"/>
+                <w:szCs w:val="24"/>
+                <w:highlight w:val="white"/>
+                <w:lang w:bidi="ne-NP"/>
+              </w:rPr>
+              <w:t>:</w:t>
+            </w:r>
+            <w:proofErr w:type="gramEnd"/>
+            <w:r>
+              <w:rPr>
+                <w:rFonts w:ascii="Consolas" w:hAnsi="Consolas" w:cs="Consolas"/>
+                <w:color w:val="0000FF"/>
+                <w:kern w:val="0"/>
+                <w:sz w:val="24"/>
+                <w:szCs w:val="24"/>
+                <w:highlight w:val="white"/>
+                <w:lang w:bidi="ne-NP"/>
+              </w:rPr>
+              <w:t>=</w:t>
+            </w:r>
+            <w:r>
+              <w:rPr>
+                <w:rFonts w:ascii="Consolas" w:hAnsi="Consolas" w:cs="Consolas"/>
+                <w:color w:val="000000"/>
+                <w:kern w:val="0"/>
+                <w:sz w:val="24"/>
+                <w:szCs w:val="24"/>
+                <w:highlight w:val="white"/>
+                <w:lang w:bidi="ne-NP"/>
+              </w:rPr>
+              <w:t xml:space="preserve"> </w:t>
+            </w:r>
+            <w:r>
+              <w:rPr>
+                <w:rFonts w:ascii="Consolas" w:hAnsi="Consolas" w:cs="Consolas"/>
+                <w:color w:val="0000FF"/>
+                <w:kern w:val="0"/>
+                <w:sz w:val="24"/>
+                <w:szCs w:val="24"/>
+                <w:highlight w:val="white"/>
+                <w:lang w:bidi="ne-NP"/>
+              </w:rPr>
+              <w:t>FALSE</w:t>
+            </w:r>
+          </w:p>
+          <w:p>
+            <w:pPr>
+              <w:autoSpaceDE w:val="0"/>
+              <w:autoSpaceDN w:val="0"/>
+              <w:adjustRightInd w:val="0"/>
+              <w:rPr>
+                <w:rFonts w:ascii="Consolas" w:hAnsi="Consolas" w:cs="Consolas"/>
+                <w:color w:val="000000"/>
+                <w:kern w:val="0"/>
+                <w:sz w:val="24"/>
+                <w:szCs w:val="24"/>
+                <w:highlight w:val="white"/>
+                <w:lang w:bidi="ne-NP"/>
+              </w:rPr>
+            </w:pPr>
+            <w:r>
+              <w:rPr>
+                <w:rFonts w:ascii="Consolas" w:hAnsi="Consolas" w:cs="Consolas"/>
+                <w:color w:val="000000"/>
+                <w:kern w:val="0"/>
+                <w:sz w:val="24"/>
+                <w:szCs w:val="24"/>
+                <w:highlight w:val="white"/>
+                <w:lang w:bidi="ne-NP"/>
+              </w:rPr>
+              <w:t xml:space="preserve">    </w:t>
+            </w:r>
+            <w:proofErr w:type="gramStart"/>
+            <w:r>
+              <w:rPr>
+                <w:rFonts w:ascii="Consolas" w:hAnsi="Consolas" w:cs="Consolas"/>
+                <w:color w:val="0000FF"/>
+                <w:kern w:val="0"/>
+                <w:sz w:val="24"/>
+                <w:szCs w:val="24"/>
+                <w:highlight w:val="white"/>
+                <w:lang w:bidi="ne-NP"/>
+              </w:rPr>
+              <w:t>END</w:t>
+            </w:r>
+            <w:r>
+              <w:rPr>
+                <w:rFonts w:ascii="Consolas" w:hAnsi="Consolas" w:cs="Consolas"/>
+                <w:color w:val="000000"/>
+                <w:kern w:val="0"/>
+                <w:sz w:val="24"/>
+                <w:szCs w:val="24"/>
+                <w:highlight w:val="white"/>
+                <w:lang w:bidi="ne-NP"/>
+              </w:rPr>
+              <w:t>;</w:t>
+            </w:r>
+            <w:proofErr w:type="gramEnd"/>
+          </w:p>
+          <w:p>
+            <w:pPr>
+              <w:autoSpaceDE w:val="0"/>
+              <w:autoSpaceDN w:val="0"/>
+              <w:adjustRightInd w:val="0"/>
+              <w:rPr>
+                <w:rFonts w:ascii="Consolas" w:hAnsi="Consolas" w:cs="Consolas"/>
+                <w:color w:val="000000"/>
+                <w:kern w:val="0"/>
+                <w:sz w:val="24"/>
+                <w:szCs w:val="24"/>
+                <w:highlight w:val="white"/>
+                <w:lang w:bidi="ne-NP"/>
+              </w:rPr>
+            </w:pPr>
+            <w:r>
+              <w:rPr>
+                <w:rFonts w:ascii="Consolas" w:hAnsi="Consolas" w:cs="Consolas"/>
+                <w:color w:val="000000"/>
+                <w:kern w:val="0"/>
+                <w:sz w:val="24"/>
+                <w:szCs w:val="24"/>
+                <w:highlight w:val="white"/>
+                <w:lang w:bidi="ne-NP"/>
+              </w:rPr>
+              <w:t xml:space="preserve">    </w:t>
+            </w:r>
+          </w:p>
+          <w:p>
+            <w:pPr>
+              <w:autoSpaceDE w:val="0"/>
+              <w:autoSpaceDN w:val="0"/>
+              <w:adjustRightInd w:val="0"/>
+              <w:rPr>
+                <w:rFonts w:ascii="Consolas" w:hAnsi="Consolas" w:cs="Consolas"/>
+                <w:color w:val="000000"/>
+                <w:kern w:val="0"/>
+                <w:sz w:val="24"/>
+                <w:szCs w:val="24"/>
+                <w:highlight w:val="white"/>
+                <w:lang w:bidi="ne-NP"/>
+              </w:rPr>
+            </w:pPr>
+            <w:r>
+              <w:rPr>
+                <w:rFonts w:ascii="Consolas" w:hAnsi="Consolas" w:cs="Consolas"/>
+                <w:color w:val="0000FF"/>
+                <w:kern w:val="0"/>
+                <w:sz w:val="24"/>
+                <w:szCs w:val="24"/>
+                <w:highlight w:val="white"/>
+                <w:lang w:bidi="ne-NP"/>
+              </w:rPr>
+              <w:t>END</w:t>
+            </w:r>
+          </w:p>
+          <w:p>
+            <w:pPr>
+              <w:autoSpaceDE w:val="0"/>
+              <w:autoSpaceDN w:val="0"/>
+              <w:adjustRightInd w:val="0"/>
+              <w:rPr>
+                <w:rFonts w:ascii="Consolas" w:hAnsi="Consolas" w:cs="Consolas"/>
+                <w:color w:val="000000"/>
+                <w:kern w:val="0"/>
+                <w:sz w:val="24"/>
+                <w:szCs w:val="24"/>
+                <w:highlight w:val="white"/>
+                <w:lang w:bidi="ne-NP"/>
+              </w:rPr>
+            </w:pPr>
+            <w:r>
+              <w:rPr>
+                <w:rFonts w:ascii="Consolas" w:hAnsi="Consolas" w:cs="Consolas"/>
+                <w:color w:val="0000FF"/>
+                <w:kern w:val="0"/>
+                <w:sz w:val="24"/>
+                <w:szCs w:val="24"/>
+                <w:highlight w:val="white"/>
+                <w:lang w:bidi="ne-NP"/>
+              </w:rPr>
+              <w:t>ELSE</w:t>
+            </w:r>
+          </w:p>
+          <w:p>
+            <w:pPr>
+              <w:autoSpaceDE w:val="0"/>
+              <w:autoSpaceDN w:val="0"/>
+              <w:adjustRightInd w:val="0"/>
+              <w:rPr>
+                <w:rFonts w:ascii="Consolas" w:hAnsi="Consolas" w:cs="Consolas"/>
+                <w:color w:val="000000"/>
+                <w:kern w:val="0"/>
+                <w:sz w:val="24"/>
+                <w:szCs w:val="24"/>
+                <w:highlight w:val="white"/>
+                <w:lang w:bidi="ne-NP"/>
+              </w:rPr>
+            </w:pPr>
+            <w:r>
+              <w:rPr>
+                <w:rFonts w:ascii="Consolas" w:hAnsi="Consolas" w:cs="Consolas"/>
+                <w:color w:val="000000"/>
+                <w:kern w:val="0"/>
+                <w:sz w:val="24"/>
+                <w:szCs w:val="24"/>
+                <w:highlight w:val="white"/>
+                <w:lang w:bidi="ne-NP"/>
+              </w:rPr>
+              <w:t xml:space="preserve">  </w:t>
+            </w:r>
+            <w:proofErr w:type="gramStart"/>
+            <w:r>
+              <w:rPr>
+                <w:rFonts w:ascii="Consolas" w:hAnsi="Consolas" w:cs="Consolas"/>
+                <w:color w:val="000000"/>
+                <w:kern w:val="0"/>
+                <w:sz w:val="24"/>
+                <w:szCs w:val="24"/>
+                <w:highlight w:val="white"/>
+                <w:lang w:bidi="ne-NP"/>
+              </w:rPr>
+              <w:t xml:space="preserve">Check </w:t>
+            </w:r>
+            <w:r>
+              <w:rPr>
+                <w:rFonts w:ascii="Consolas" w:hAnsi="Consolas" w:cs="Consolas"/>
+                <w:color w:val="0000FF"/>
+                <w:kern w:val="0"/>
+                <w:sz w:val="24"/>
+                <w:szCs w:val="24"/>
+                <w:highlight w:val="white"/>
+                <w:lang w:bidi="ne-NP"/>
+              </w:rPr>
+              <w:t>:</w:t>
+            </w:r>
+            <w:proofErr w:type="gramEnd"/>
+            <w:r>
+              <w:rPr>
+                <w:rFonts w:ascii="Consolas" w:hAnsi="Consolas" w:cs="Consolas"/>
+                <w:color w:val="0000FF"/>
+                <w:kern w:val="0"/>
+                <w:sz w:val="24"/>
+                <w:szCs w:val="24"/>
+                <w:highlight w:val="white"/>
+                <w:lang w:bidi="ne-NP"/>
+              </w:rPr>
+              <w:t>=</w:t>
+            </w:r>
+            <w:r>
+              <w:rPr>
+                <w:rFonts w:ascii="Consolas" w:hAnsi="Consolas" w:cs="Consolas"/>
+                <w:color w:val="000000"/>
+                <w:kern w:val="0"/>
+                <w:sz w:val="24"/>
+                <w:szCs w:val="24"/>
+                <w:highlight w:val="white"/>
+                <w:lang w:bidi="ne-NP"/>
+              </w:rPr>
+              <w:t xml:space="preserve"> </w:t>
+            </w:r>
+            <w:r>
+              <w:rPr>
+                <w:rFonts w:ascii="Consolas" w:hAnsi="Consolas" w:cs="Consolas"/>
+                <w:color w:val="0000FF"/>
+                <w:kern w:val="0"/>
+                <w:sz w:val="24"/>
+                <w:szCs w:val="24"/>
+                <w:highlight w:val="white"/>
+                <w:lang w:bidi="ne-NP"/>
+              </w:rPr>
+              <w:t>FALSE</w:t>
+            </w:r>
+            <w:r>
+              <w:rPr>
+                <w:rFonts w:ascii="Consolas" w:hAnsi="Consolas" w:cs="Consolas"/>
+                <w:color w:val="000000"/>
+                <w:kern w:val="0"/>
+                <w:sz w:val="24"/>
+                <w:szCs w:val="24"/>
+                <w:highlight w:val="white"/>
+                <w:lang w:bidi="ne-NP"/>
+              </w:rPr>
+              <w:t>;</w:t>
+            </w:r>
+          </w:p>
+          <w:p>
+            <w:pPr>
+              <w:rPr>
+                <w:rFonts w:ascii="Verdana" w:hAnsi="Verdana"/>
+                <w:sz w:val="20"/>
+                <w:szCs w:val="20"/>
+              </w:rPr>
+            </w:pPr>
+            <w:r>
+              <w:rPr>
+                <w:rFonts w:ascii="Consolas" w:hAnsi="Consolas" w:cs="Consolas"/>
+                <w:color w:val="0000FF"/>
+                <w:kern w:val="0"/>
+                <w:sz w:val="24"/>
+                <w:szCs w:val="24"/>
+                <w:highlight w:val="white"/>
+                <w:lang w:bidi="ne-NP"/>
+              </w:rPr>
+              <w:t>EXIT</w:t>
+            </w:r>
+            <w:r>
+              <w:rPr>
+                <w:rFonts w:ascii="Consolas" w:hAnsi="Consolas" w:cs="Consolas"/>
+                <w:color w:val="000000"/>
+                <w:kern w:val="0"/>
+                <w:sz w:val="24"/>
+                <w:szCs w:val="24"/>
+                <w:highlight w:val="white"/>
+                <w:lang w:bidi="ne-NP"/>
+              </w:rPr>
+              <w:t>(Check);</w:t>
+            </w:r>
+          </w:p>
+        </w:tc>
+      </w:tr>
+    </w:tbl>
+    <w:p>
+      <w:pPr>
+        <w:rPr>
+          <w:rFonts w:ascii="Verdana" w:hAnsi="Verdana"/>
+          <w:b/>
+          <w:bCs/>
+          <w:sz w:val="20"/>
+          <w:szCs w:val="20"/>
+        </w:rPr>
+      </w:pPr>
+      <w:r>
+        <w:rPr>
+          <w:rFonts w:ascii="Verdana" w:hAnsi="Verdana"/>
+          <w:b/>
+          <w:bCs/>
+          <w:sz w:val="20"/>
+          <w:szCs w:val="20"/>
+        </w:rPr>
+        <w:t>Standard Format:</w:t>
+      </w:r>
     </w:p>
     <w:sectPr>
       <w:pgSz w:w="12240" w:h="15840"/>

</xml_diff>